<commit_message>
git ligne de commande
</commit_message>
<xml_diff>
--- a/TP5.docx
+++ b/TP5.docx
@@ -14,7 +14,7 @@
       <w:sdtContent>
         <w:p>
           <w:pPr>
-            <w:pStyle w:val="Sansinterligne"/>
+            <w:pStyle w:val="NoSpacing"/>
             <w:jc w:val="right"/>
           </w:pPr>
           <w:r>
@@ -237,7 +237,7 @@
                                   <w:sdtContent>
                                     <w:p>
                                       <w:pPr>
-                                        <w:pStyle w:val="Sansinterligne"/>
+                                        <w:pStyle w:val="NoSpacing"/>
                                         <w:jc w:val="right"/>
                                         <w:rPr>
                                           <w:color w:val="FFFFFF" w:themeColor="background1"/>
@@ -3551,7 +3551,7 @@
                             <w:sdtContent>
                               <w:p>
                                 <w:pPr>
-                                  <w:pStyle w:val="Sansinterligne"/>
+                                  <w:pStyle w:val="NoSpacing"/>
                                   <w:jc w:val="right"/>
                                   <w:rPr>
                                     <w:color w:val="FFFFFF" w:themeColor="background1"/>
@@ -3786,7 +3786,7 @@
                               </w:p>
                               <w:p>
                                 <w:pPr>
-                                  <w:pStyle w:val="Sansinterligne"/>
+                                  <w:pStyle w:val="NoSpacing"/>
                                   <w:rPr>
                                     <w:color w:val="404040" w:themeColor="text1" w:themeTint="BF"/>
                                     <w:sz w:val="36"/>
@@ -3941,7 +3941,7 @@
                         </w:p>
                         <w:p>
                           <w:pPr>
-                            <w:pStyle w:val="Sansinterligne"/>
+                            <w:pStyle w:val="NoSpacing"/>
                             <w:rPr>
                               <w:color w:val="404040" w:themeColor="text1" w:themeTint="BF"/>
                               <w:sz w:val="36"/>
@@ -4111,15 +4111,15 @@
                             <w:txbxContent>
                               <w:p>
                                 <w:pPr>
-                                  <w:pStyle w:val="Sous-titre"/>
+                                  <w:pStyle w:val="Subtitle"/>
                                   <w:rPr>
-                                    <w:rStyle w:val="Emphaseple"/>
+                                    <w:rStyle w:val="SubtleEmphasis"/>
                                   </w:rPr>
                                 </w:pPr>
                                 <w:sdt>
                                   <w:sdtPr>
                                     <w:rPr>
-                                      <w:rStyle w:val="Emphaseple"/>
+                                      <w:rStyle w:val="SubtleEmphasis"/>
                                     </w:rPr>
                                     <w:alias w:val="Auteur"/>
                                     <w:tag w:val=""/>
@@ -4129,27 +4129,27 @@
                                   </w:sdtPr>
                                   <w:sdtEndPr>
                                     <w:rPr>
-                                      <w:rStyle w:val="Emphaseple"/>
+                                      <w:rStyle w:val="SubtleEmphasis"/>
                                     </w:rPr>
                                   </w:sdtEndPr>
                                   <w:sdtContent>
                                     <w:r>
                                       <w:rPr>
-                                        <w:rStyle w:val="Emphaseple"/>
+                                        <w:rStyle w:val="SubtleEmphasis"/>
                                       </w:rPr>
                                       <w:t xml:space="preserve">Dyden Ung, Adrian </w:t>
                                     </w:r>
                                     <w:proofErr w:type="spellStart"/>
                                     <w:r>
                                       <w:rPr>
-                                        <w:rStyle w:val="Emphaseple"/>
+                                        <w:rStyle w:val="SubtleEmphasis"/>
                                       </w:rPr>
                                       <w:t>Pinzaru</w:t>
                                     </w:r>
                                     <w:proofErr w:type="spellEnd"/>
                                     <w:r>
                                       <w:rPr>
-                                        <w:rStyle w:val="Emphaseple"/>
+                                        <w:rStyle w:val="SubtleEmphasis"/>
                                       </w:rPr>
                                       <w:t>, François Lefebvre</w:t>
                                     </w:r>
@@ -4183,15 +4183,15 @@
                       <w:txbxContent>
                         <w:p>
                           <w:pPr>
-                            <w:pStyle w:val="Sous-titre"/>
+                            <w:pStyle w:val="Subtitle"/>
                             <w:rPr>
-                              <w:rStyle w:val="Emphaseple"/>
+                              <w:rStyle w:val="SubtleEmphasis"/>
                             </w:rPr>
                           </w:pPr>
                           <w:sdt>
                             <w:sdtPr>
                               <w:rPr>
-                                <w:rStyle w:val="Emphaseple"/>
+                                <w:rStyle w:val="SubtleEmphasis"/>
                               </w:rPr>
                               <w:alias w:val="Auteur"/>
                               <w:tag w:val=""/>
@@ -4201,27 +4201,27 @@
                             </w:sdtPr>
                             <w:sdtEndPr>
                               <w:rPr>
-                                <w:rStyle w:val="Emphaseple"/>
+                                <w:rStyle w:val="SubtleEmphasis"/>
                               </w:rPr>
                             </w:sdtEndPr>
                             <w:sdtContent>
                               <w:r>
                                 <w:rPr>
-                                  <w:rStyle w:val="Emphaseple"/>
+                                  <w:rStyle w:val="SubtleEmphasis"/>
                                 </w:rPr>
                                 <w:t xml:space="preserve">Dyden Ung, Adrian </w:t>
                               </w:r>
                               <w:proofErr w:type="spellStart"/>
                               <w:r>
                                 <w:rPr>
-                                  <w:rStyle w:val="Emphaseple"/>
+                                  <w:rStyle w:val="SubtleEmphasis"/>
                                 </w:rPr>
                                 <w:t>Pinzaru</w:t>
                               </w:r>
                               <w:proofErr w:type="spellEnd"/>
                               <w:r>
                                 <w:rPr>
-                                  <w:rStyle w:val="Emphaseple"/>
+                                  <w:rStyle w:val="SubtleEmphasis"/>
                                 </w:rPr>
                                 <w:t>, François Lefebvre</w:t>
                               </w:r>
@@ -4266,7 +4266,7 @@
       <w:sdtContent>
         <w:p>
           <w:pPr>
-            <w:pStyle w:val="En-ttedetabledesmatires"/>
+            <w:pStyle w:val="TOCHeading"/>
           </w:pPr>
           <w:r>
             <w:rPr>
@@ -4277,7 +4277,7 @@
         </w:p>
         <w:p>
           <w:pPr>
-            <w:pStyle w:val="TM1"/>
+            <w:pStyle w:val="TOC1"/>
             <w:tabs>
               <w:tab w:val="right" w:leader="dot" w:pos="8630"/>
             </w:tabs>
@@ -4298,7 +4298,7 @@
           <w:hyperlink w:anchor="_Toc445213311" w:history="1">
             <w:r>
               <w:rPr>
-                <w:rStyle w:val="Lienhypertexte"/>
+                <w:rStyle w:val="Hyperlink"/>
                 <w:noProof/>
               </w:rPr>
               <w:t>Problématique</w:t>
@@ -4355,7 +4355,7 @@
         </w:p>
         <w:p>
           <w:pPr>
-            <w:pStyle w:val="TM2"/>
+            <w:pStyle w:val="TOC2"/>
             <w:tabs>
               <w:tab w:val="right" w:leader="dot" w:pos="8630"/>
             </w:tabs>
@@ -4367,7 +4367,7 @@
           <w:hyperlink w:anchor="_Toc445213312" w:history="1">
             <w:r>
               <w:rPr>
-                <w:rStyle w:val="Lienhypertexte"/>
+                <w:rStyle w:val="Hyperlink"/>
                 <w:noProof/>
               </w:rPr>
               <w:t>Qu’est-ce qu’un logiciel de gestion de versions?</w:t>
@@ -4424,7 +4424,7 @@
         </w:p>
         <w:p>
           <w:pPr>
-            <w:pStyle w:val="TM2"/>
+            <w:pStyle w:val="TOC2"/>
             <w:tabs>
               <w:tab w:val="right" w:leader="dot" w:pos="8630"/>
             </w:tabs>
@@ -4436,7 +4436,7 @@
           <w:hyperlink w:anchor="_Toc445213313" w:history="1">
             <w:r>
               <w:rPr>
-                <w:rStyle w:val="Lienhypertexte"/>
+                <w:rStyle w:val="Hyperlink"/>
                 <w:noProof/>
               </w:rPr>
               <w:t>Logiciels centralisés et distribués</w:t>
@@ -4493,7 +4493,7 @@
         </w:p>
         <w:p>
           <w:pPr>
-            <w:pStyle w:val="TM2"/>
+            <w:pStyle w:val="TOC2"/>
             <w:tabs>
               <w:tab w:val="right" w:leader="dot" w:pos="8630"/>
             </w:tabs>
@@ -4505,7 +4505,7 @@
           <w:hyperlink w:anchor="_Toc445213314" w:history="1">
             <w:r>
               <w:rPr>
-                <w:rStyle w:val="Lienhypertexte"/>
+                <w:rStyle w:val="Hyperlink"/>
                 <w:noProof/>
               </w:rPr>
               <w:t>Git est les autres logiciels de gestion de versions</w:t>
@@ -4562,7 +4562,7 @@
         </w:p>
         <w:p>
           <w:pPr>
-            <w:pStyle w:val="TM2"/>
+            <w:pStyle w:val="TOC2"/>
             <w:tabs>
               <w:tab w:val="right" w:leader="dot" w:pos="8630"/>
             </w:tabs>
@@ -4574,7 +4574,7 @@
           <w:hyperlink w:anchor="_Toc445213315" w:history="1">
             <w:r>
               <w:rPr>
-                <w:rStyle w:val="Lienhypertexte"/>
+                <w:rStyle w:val="Hyperlink"/>
                 <w:noProof/>
               </w:rPr>
               <w:t>Quelles sont les particularités de Git ?</w:t>
@@ -4648,7 +4648,7 @@
     </w:p>
     <w:p>
       <w:pPr>
-        <w:pStyle w:val="Titre1"/>
+        <w:pStyle w:val="Heading1"/>
       </w:pPr>
       <w:bookmarkStart w:id="0" w:name="_Toc445213311"/>
       <w:r>
@@ -4940,7 +4940,7 @@
     </w:p>
     <w:p>
       <w:pPr>
-        <w:pStyle w:val="Titre2"/>
+        <w:pStyle w:val="Heading2"/>
       </w:pPr>
       <w:bookmarkStart w:id="1" w:name="_Toc445213312"/>
       <w:r>
@@ -5330,7 +5330,7 @@
     <w:p/>
     <w:p>
       <w:pPr>
-        <w:pStyle w:val="Titre2"/>
+        <w:pStyle w:val="Heading2"/>
       </w:pPr>
       <w:bookmarkStart w:id="2" w:name="_Toc445213313"/>
       <w:r>
@@ -5375,7 +5375,7 @@
       </w:pPr>
       <w:r>
         <w:rPr>
-          <w:rStyle w:val="lev"/>
+          <w:rStyle w:val="Strong"/>
           <w:rFonts w:ascii="Arial" w:hAnsi="Arial" w:cs="Arial"/>
           <w:color w:val="000000"/>
           <w:sz w:val="21"/>
@@ -5411,7 +5411,7 @@
       </w:pPr>
       <w:r>
         <w:rPr>
-          <w:rStyle w:val="lev"/>
+          <w:rStyle w:val="Strong"/>
           <w:rFonts w:ascii="Arial" w:hAnsi="Arial" w:cs="Arial"/>
           <w:color w:val="000000"/>
           <w:sz w:val="21"/>
@@ -5440,7 +5440,7 @@
       </w:r>
       <w:r>
         <w:rPr>
-          <w:rStyle w:val="Accentuation"/>
+          <w:rStyle w:val="Emphasis"/>
           <w:rFonts w:ascii="Arial" w:hAnsi="Arial" w:cs="Arial"/>
           <w:color w:val="000000"/>
           <w:sz w:val="21"/>
@@ -5451,7 +5451,7 @@
       <w:proofErr w:type="spellEnd"/>
       <w:r>
         <w:rPr>
-          <w:rStyle w:val="Accentuation"/>
+          <w:rStyle w:val="Emphasis"/>
           <w:rFonts w:ascii="Arial" w:hAnsi="Arial" w:cs="Arial"/>
           <w:color w:val="000000"/>
           <w:sz w:val="21"/>
@@ -5462,7 +5462,7 @@
       <w:proofErr w:type="spellStart"/>
       <w:r>
         <w:rPr>
-          <w:rStyle w:val="Accentuation"/>
+          <w:rStyle w:val="Emphasis"/>
           <w:rFonts w:ascii="Arial" w:hAnsi="Arial" w:cs="Arial"/>
           <w:color w:val="000000"/>
           <w:sz w:val="21"/>
@@ -5576,7 +5576,7 @@
       </w:pPr>
       <w:r>
         <w:rPr>
-          <w:rStyle w:val="Accentuation"/>
+          <w:rStyle w:val="Emphasis"/>
           <w:rFonts w:ascii="Arial" w:hAnsi="Arial" w:cs="Arial"/>
           <w:sz w:val="21"/>
           <w:szCs w:val="21"/>
@@ -5689,7 +5689,7 @@
       </w:pPr>
       <w:r>
         <w:rPr>
-          <w:rStyle w:val="Accentuation"/>
+          <w:rStyle w:val="Emphasis"/>
           <w:rFonts w:ascii="Arial" w:hAnsi="Arial" w:cs="Arial"/>
           <w:sz w:val="21"/>
           <w:szCs w:val="21"/>
@@ -5801,7 +5801,7 @@
       </w:pPr>
       <w:r>
         <w:rPr>
-          <w:rStyle w:val="Accentuation"/>
+          <w:rStyle w:val="Emphasis"/>
           <w:rFonts w:ascii="Arial" w:hAnsi="Arial" w:cs="Arial"/>
           <w:sz w:val="21"/>
           <w:szCs w:val="21"/>
@@ -5875,7 +5875,7 @@
     </w:p>
     <w:p>
       <w:pPr>
-        <w:pStyle w:val="Titre2"/>
+        <w:pStyle w:val="Heading2"/>
       </w:pPr>
       <w:bookmarkStart w:id="3" w:name="_Toc445213314"/>
       <w:r>
@@ -5929,7 +5929,7 @@
     <w:p/>
     <w:p>
       <w:pPr>
-        <w:pStyle w:val="Titre2"/>
+        <w:pStyle w:val="Heading2"/>
       </w:pPr>
       <w:bookmarkStart w:id="4" w:name="_Toc445213315"/>
       <w:r>
@@ -6114,7 +6114,7 @@
       <w:hyperlink r:id="rId16" w:history="1">
         <w:r>
           <w:rPr>
-            <w:rStyle w:val="Lienhypertexte"/>
+            <w:rStyle w:val="Hyperlink"/>
             <w:rFonts w:ascii="Arial" w:hAnsi="Arial" w:cs="Arial"/>
             <w:color w:val="F39539"/>
             <w:sz w:val="21"/>
@@ -6336,7 +6336,7 @@
       </w:r>
       <w:r>
         <w:rPr>
-          <w:rStyle w:val="Lienhypertexte"/>
+          <w:rStyle w:val="Hyperlink"/>
           <w:rFonts w:ascii="Arial" w:hAnsi="Arial" w:cs="Arial"/>
           <w:color w:val="F39539"/>
           <w:sz w:val="21"/>
@@ -6417,7 +6417,7 @@
       </w:r>
       <w:r>
         <w:rPr>
-          <w:rStyle w:val="Accentuation"/>
+          <w:rStyle w:val="Emphasis"/>
           <w:rFonts w:ascii="Arial" w:hAnsi="Arial" w:cs="Arial"/>
           <w:sz w:val="21"/>
           <w:szCs w:val="21"/>
@@ -6482,7 +6482,7 @@
       </w:r>
       <w:r>
         <w:rPr>
-          <w:rStyle w:val="Accentuation"/>
+          <w:rStyle w:val="Emphasis"/>
           <w:rFonts w:ascii="Arial" w:hAnsi="Arial" w:cs="Arial"/>
           <w:sz w:val="21"/>
           <w:szCs w:val="21"/>
@@ -6535,20 +6535,18 @@
       </w:r>
       <w:r>
         <w:tab/>
-        <w:t>- Architecture de git (</w:t>
-      </w:r>
-      <w:proofErr w:type="spellStart"/>
-      <w:r>
-        <w:t>dyden</w:t>
-      </w:r>
-      <w:proofErr w:type="spellEnd"/>
-      <w:r>
-        <w:t>)</w:t>
+        <w:t>- Architecture de git (dyden)</w:t>
       </w:r>
     </w:p>
     <w:p>
       <w:r>
-        <w:t xml:space="preserve">Lorsqu’un projet a été initialisé pour utiliser le gestionnaire de version Git, un répertoire caché nommé .git est ajouté au dossier dans lequel vous travaillez. Si le dossier n’est pas visible, vérifiez les paramètres de dossiers pour s’assurer que l’option d’afficher les dossiers cachés n’est pas décochée. Il est important de différencier le </w:t>
+        <w:t xml:space="preserve">Lorsqu’un </w:t>
+      </w:r>
+      <w:r>
+        <w:t>projet a été initialisé pour être utiliser avec</w:t>
+      </w:r>
+      <w:r>
+        <w:t xml:space="preserve"> Git, un répertoire caché nommé .git est ajouté au dossier dans lequel vous travaillez. Si le dossier n’est pas visible, vérifiez les paramètres de dossiers pour s’assurer que l’option d’afficher les dossiers cachés n’est pas décochée. Il est important de différencier le </w:t>
       </w:r>
       <w:proofErr w:type="spellStart"/>
       <w:r>
@@ -6670,7 +6668,13 @@
       </w:r>
       <w:proofErr w:type="spellEnd"/>
       <w:r>
-        <w:t> ».</w:t>
+        <w:t> »</w:t>
+      </w:r>
+      <w:r>
+        <w:t xml:space="preserve"> (voir dans la barre d’adresses)</w:t>
+      </w:r>
+      <w:r>
+        <w:t>.</w:t>
       </w:r>
     </w:p>
     <w:p>
@@ -6691,7 +6695,7 @@
     </w:p>
     <w:p>
       <w:pPr>
-        <w:pStyle w:val="Paragraphedeliste"/>
+        <w:pStyle w:val="ListParagraph"/>
         <w:numPr>
           <w:ilvl w:val="0"/>
           <w:numId w:val="33"/>
@@ -6724,7 +6728,7 @@
     </w:p>
     <w:p>
       <w:pPr>
-        <w:pStyle w:val="Paragraphedeliste"/>
+        <w:pStyle w:val="ListParagraph"/>
         <w:numPr>
           <w:ilvl w:val="0"/>
           <w:numId w:val="33"/>
@@ -6758,7 +6762,7 @@
     </w:p>
     <w:p>
       <w:pPr>
-        <w:pStyle w:val="Paragraphedeliste"/>
+        <w:pStyle w:val="ListParagraph"/>
         <w:numPr>
           <w:ilvl w:val="0"/>
           <w:numId w:val="33"/>
@@ -6809,7 +6813,7 @@
     </w:p>
     <w:p>
       <w:pPr>
-        <w:pStyle w:val="Paragraphedeliste"/>
+        <w:pStyle w:val="ListParagraph"/>
         <w:numPr>
           <w:ilvl w:val="0"/>
           <w:numId w:val="33"/>
@@ -6835,7 +6839,7 @@
     </w:p>
     <w:p>
       <w:pPr>
-        <w:pStyle w:val="Paragraphedeliste"/>
+        <w:pStyle w:val="ListParagraph"/>
         <w:numPr>
           <w:ilvl w:val="0"/>
           <w:numId w:val="33"/>
@@ -7056,7 +7060,13 @@
       </w:r>
       <w:r>
         <w:tab/>
-        <w:t>Pour créer un projet git, il est possible d’ouvrir la console et d’utiliser les lignes de commande. Voici la procédure simple pour initialiser git dans le projet :</w:t>
+        <w:t>Pour créer un projet git, il est possible d’ouvrir la console et d’utiliser les lignes de commande. Voici la procédure sim</w:t>
+      </w:r>
+      <w:r>
+        <w:t>ple pour initialiser git dans un projet local</w:t>
+      </w:r>
+      <w:r>
+        <w:t> :</w:t>
       </w:r>
     </w:p>
     <w:p/>
@@ -7068,11 +7078,40 @@
     <w:p/>
     <w:p/>
     <w:p/>
-    <w:p/>
     <w:p>
       <w:pPr>
-        <w:pStyle w:val="Paragraphedeliste"/>
-      </w:pPr>
+        <w:pStyle w:val="ListParagraph"/>
+        <w:numPr>
+          <w:ilvl w:val="1"/>
+          <w:numId w:val="28"/>
+        </w:numPr>
+      </w:pPr>
+      <w:r>
+        <w:t xml:space="preserve">Si vous n’avez pas encore installé Git, allez à cette adresse                                </w:t>
+      </w:r>
+      <w:hyperlink r:id="rId18" w:history="1">
+        <w:r>
+          <w:rPr>
+            <w:rStyle w:val="Hyperlink"/>
+          </w:rPr>
+          <w:t>https://git-scm.com/downloads</w:t>
+        </w:r>
+      </w:hyperlink>
+      <w:r>
+        <w:t xml:space="preserve"> pour effectuer l’installation. </w:t>
+      </w:r>
+    </w:p>
+    <w:p>
+      <w:pPr>
+        <w:pStyle w:val="ListParagraph"/>
+        <w:numPr>
+          <w:ilvl w:val="1"/>
+          <w:numId w:val="28"/>
+        </w:numPr>
+      </w:pPr>
+      <w:r>
+        <w:t>Si tout est installé, dirigez-vous maintenant à la racine du dossier de votre projet.</w:t>
+      </w:r>
     </w:p>
     <w:p>
       <w:r>
@@ -7098,7 +7137,7 @@
                     </pic:cNvPicPr>
                   </pic:nvPicPr>
                   <pic:blipFill>
-                    <a:blip r:embed="rId18">
+                    <a:blip r:embed="rId19">
                       <a:extLst>
                         <a:ext uri="{28A0092B-C50C-407E-A947-70E740481C1C}">
                           <a14:useLocalDpi xmlns:a14="http://schemas.microsoft.com/office/drawing/2010/main" val="0"/>
@@ -7132,19 +7171,419 @@
     </w:p>
     <w:p/>
     <w:p>
-      <w:r>
-        <w:tab/>
-      </w:r>
-      <w:r>
-        <w:tab/>
-        <w:t>- Présenter une photo d'une ligne de commande de git</w:t>
+      <w:pPr>
+        <w:pStyle w:val="ListParagraph"/>
+        <w:numPr>
+          <w:ilvl w:val="1"/>
+          <w:numId w:val="28"/>
+        </w:numPr>
+      </w:pPr>
+      <w:r>
+        <w:t xml:space="preserve">Clic-droit dans le répertoire et choisir l’option « git </w:t>
+      </w:r>
+      <w:proofErr w:type="spellStart"/>
+      <w:r>
+        <w:t>bash</w:t>
+      </w:r>
+      <w:proofErr w:type="spellEnd"/>
+      <w:r>
+        <w:t xml:space="preserve"> </w:t>
+      </w:r>
+      <w:proofErr w:type="spellStart"/>
+      <w:r>
+        <w:t>here</w:t>
+      </w:r>
+      <w:proofErr w:type="spellEnd"/>
+      <w:r>
+        <w:t> ».</w:t>
+      </w:r>
+      <w:r>
+        <w:rPr>
+          <w:noProof/>
+          <w:lang w:eastAsia="fr-CA"/>
+        </w:rPr>
+        <w:drawing>
+          <wp:inline distT="0" distB="0" distL="0" distR="0">
+            <wp:extent cx="5476875" cy="4200525"/>
+            <wp:effectExtent l="0" t="0" r="9525" b="9525"/>
+            <wp:docPr id="9" name="Picture 9" descr="E:\AEC Programmeur-analyste\GitDossier\images\gitbash.png"/>
+            <wp:cNvGraphicFramePr>
+              <a:graphicFrameLocks xmlns:a="http://schemas.openxmlformats.org/drawingml/2006/main" noChangeAspect="1"/>
+            </wp:cNvGraphicFramePr>
+            <a:graphic xmlns:a="http://schemas.openxmlformats.org/drawingml/2006/main">
+              <a:graphicData uri="http://schemas.openxmlformats.org/drawingml/2006/picture">
+                <pic:pic xmlns:pic="http://schemas.openxmlformats.org/drawingml/2006/picture">
+                  <pic:nvPicPr>
+                    <pic:cNvPr id="0" name="Picture 1" descr="E:\AEC Programmeur-analyste\GitDossier\images\gitbash.png"/>
+                    <pic:cNvPicPr>
+                      <a:picLocks noChangeAspect="1" noChangeArrowheads="1"/>
+                    </pic:cNvPicPr>
+                  </pic:nvPicPr>
+                  <pic:blipFill>
+                    <a:blip r:embed="rId20">
+                      <a:extLst>
+                        <a:ext uri="{28A0092B-C50C-407E-A947-70E740481C1C}">
+                          <a14:useLocalDpi xmlns:a14="http://schemas.microsoft.com/office/drawing/2010/main" val="0"/>
+                        </a:ext>
+                      </a:extLst>
+                    </a:blip>
+                    <a:srcRect/>
+                    <a:stretch>
+                      <a:fillRect/>
+                    </a:stretch>
+                  </pic:blipFill>
+                  <pic:spPr bwMode="auto">
+                    <a:xfrm>
+                      <a:off x="0" y="0"/>
+                      <a:ext cx="5476875" cy="4200525"/>
+                    </a:xfrm>
+                    <a:prstGeom prst="rect">
+                      <a:avLst/>
+                    </a:prstGeom>
+                    <a:noFill/>
+                    <a:ln>
+                      <a:noFill/>
+                    </a:ln>
+                  </pic:spPr>
+                </pic:pic>
+              </a:graphicData>
+            </a:graphic>
+          </wp:inline>
+        </w:drawing>
       </w:r>
     </w:p>
     <w:p>
-      <w:r>
-        <w:tab/>
+      <w:pPr>
+        <w:pStyle w:val="ListParagraph"/>
+        <w:numPr>
+          <w:ilvl w:val="1"/>
+          <w:numId w:val="28"/>
+        </w:numPr>
+      </w:pPr>
+      <w:r>
+        <w:t xml:space="preserve">Lorsque la console est ouverte, entrez la commande </w:t>
+      </w:r>
+      <w:r>
+        <w:rPr>
+          <w:i/>
+        </w:rPr>
+        <w:t xml:space="preserve">git </w:t>
+      </w:r>
+      <w:proofErr w:type="spellStart"/>
+      <w:proofErr w:type="gramStart"/>
+      <w:r>
+        <w:rPr>
+          <w:i/>
+        </w:rPr>
+        <w:t>init</w:t>
+      </w:r>
+      <w:proofErr w:type="spellEnd"/>
+      <w:r>
+        <w:t> .</w:t>
+      </w:r>
+      <w:proofErr w:type="gramEnd"/>
+      <w:r>
+        <w:t xml:space="preserve"> Cette commande crée votre dossier .git qui sera placé dans le répertoire courant.</w:t>
       </w:r>
     </w:p>
+    <w:p>
+      <w:pPr>
+        <w:pStyle w:val="ListParagraph"/>
+        <w:ind w:left="1440"/>
+      </w:pPr>
+      <w:r>
+        <w:rPr>
+          <w:noProof/>
+          <w:lang w:eastAsia="fr-CA"/>
+        </w:rPr>
+        <w:drawing>
+          <wp:inline distT="0" distB="0" distL="0" distR="0">
+            <wp:extent cx="5486400" cy="5133975"/>
+            <wp:effectExtent l="0" t="0" r="0" b="9525"/>
+            <wp:docPr id="10" name="Picture 10" descr="E:\AEC Programmeur-analyste\GitDossier\images\gitbash2.png"/>
+            <wp:cNvGraphicFramePr>
+              <a:graphicFrameLocks xmlns:a="http://schemas.openxmlformats.org/drawingml/2006/main" noChangeAspect="1"/>
+            </wp:cNvGraphicFramePr>
+            <a:graphic xmlns:a="http://schemas.openxmlformats.org/drawingml/2006/main">
+              <a:graphicData uri="http://schemas.openxmlformats.org/drawingml/2006/picture">
+                <pic:pic xmlns:pic="http://schemas.openxmlformats.org/drawingml/2006/picture">
+                  <pic:nvPicPr>
+                    <pic:cNvPr id="0" name="Picture 2" descr="E:\AEC Programmeur-analyste\GitDossier\images\gitbash2.png"/>
+                    <pic:cNvPicPr>
+                      <a:picLocks noChangeAspect="1" noChangeArrowheads="1"/>
+                    </pic:cNvPicPr>
+                  </pic:nvPicPr>
+                  <pic:blipFill>
+                    <a:blip r:embed="rId21">
+                      <a:extLst>
+                        <a:ext uri="{28A0092B-C50C-407E-A947-70E740481C1C}">
+                          <a14:useLocalDpi xmlns:a14="http://schemas.microsoft.com/office/drawing/2010/main" val="0"/>
+                        </a:ext>
+                      </a:extLst>
+                    </a:blip>
+                    <a:srcRect/>
+                    <a:stretch>
+                      <a:fillRect/>
+                    </a:stretch>
+                  </pic:blipFill>
+                  <pic:spPr bwMode="auto">
+                    <a:xfrm>
+                      <a:off x="0" y="0"/>
+                      <a:ext cx="5486400" cy="5133975"/>
+                    </a:xfrm>
+                    <a:prstGeom prst="rect">
+                      <a:avLst/>
+                    </a:prstGeom>
+                    <a:noFill/>
+                    <a:ln>
+                      <a:noFill/>
+                    </a:ln>
+                  </pic:spPr>
+                </pic:pic>
+              </a:graphicData>
+            </a:graphic>
+          </wp:inline>
+        </w:drawing>
+      </w:r>
+      <w:r>
+        <w:t xml:space="preserve"> </w:t>
+      </w:r>
+    </w:p>
+    <w:p>
+      <w:pPr>
+        <w:pStyle w:val="ListParagraph"/>
+        <w:numPr>
+          <w:ilvl w:val="1"/>
+          <w:numId w:val="28"/>
+        </w:numPr>
+      </w:pPr>
+      <w:r>
+        <w:t>Bien que le dossier .git ait été créé, le projet n’est pas tout à fait initialisé. Aucun suivi sur les fichiers n’a été encore fait. En effet, pour que Git puisse faire un commit sur les fichiers, ceux-ci doivent être marqués comme « </w:t>
+      </w:r>
+      <w:proofErr w:type="spellStart"/>
+      <w:r>
+        <w:t>tracked</w:t>
+      </w:r>
+      <w:proofErr w:type="spellEnd"/>
+      <w:r>
+        <w:t xml:space="preserve"> ». Pour s’y prendre, créez un nouveau fichier dans le projet et entrez la commande </w:t>
+      </w:r>
+      <w:r>
+        <w:rPr>
+          <w:i/>
+        </w:rPr>
+        <w:t xml:space="preserve">git </w:t>
+      </w:r>
+      <w:proofErr w:type="spellStart"/>
+      <w:r>
+        <w:rPr>
+          <w:i/>
+        </w:rPr>
+        <w:t>add</w:t>
+      </w:r>
+      <w:proofErr w:type="spellEnd"/>
+      <w:r>
+        <w:rPr>
+          <w:i/>
+        </w:rPr>
+        <w:t xml:space="preserve"> </w:t>
+      </w:r>
+      <w:r>
+        <w:rPr>
+          <w:i/>
+        </w:rPr>
+        <w:t>&lt;nom du fichier&gt;</w:t>
+      </w:r>
+      <w:r>
+        <w:t>.</w:t>
+      </w:r>
+    </w:p>
+    <w:p>
+      <w:pPr>
+        <w:pStyle w:val="ListParagraph"/>
+        <w:ind w:left="1440"/>
+      </w:pPr>
+      <w:r>
+        <w:rPr>
+          <w:noProof/>
+          <w:lang w:eastAsia="fr-CA"/>
+        </w:rPr>
+        <w:drawing>
+          <wp:inline distT="0" distB="0" distL="0" distR="0">
+            <wp:extent cx="5486400" cy="4819650"/>
+            <wp:effectExtent l="0" t="0" r="0" b="0"/>
+            <wp:docPr id="11" name="Picture 11" descr="E:\AEC Programmeur-analyste\GitDossier\images\gitbash3.png"/>
+            <wp:cNvGraphicFramePr>
+              <a:graphicFrameLocks xmlns:a="http://schemas.openxmlformats.org/drawingml/2006/main" noChangeAspect="1"/>
+            </wp:cNvGraphicFramePr>
+            <a:graphic xmlns:a="http://schemas.openxmlformats.org/drawingml/2006/main">
+              <a:graphicData uri="http://schemas.openxmlformats.org/drawingml/2006/picture">
+                <pic:pic xmlns:pic="http://schemas.openxmlformats.org/drawingml/2006/picture">
+                  <pic:nvPicPr>
+                    <pic:cNvPr id="0" name="Picture 3" descr="E:\AEC Programmeur-analyste\GitDossier\images\gitbash3.png"/>
+                    <pic:cNvPicPr>
+                      <a:picLocks noChangeAspect="1" noChangeArrowheads="1"/>
+                    </pic:cNvPicPr>
+                  </pic:nvPicPr>
+                  <pic:blipFill>
+                    <a:blip r:embed="rId22">
+                      <a:extLst>
+                        <a:ext uri="{28A0092B-C50C-407E-A947-70E740481C1C}">
+                          <a14:useLocalDpi xmlns:a14="http://schemas.microsoft.com/office/drawing/2010/main" val="0"/>
+                        </a:ext>
+                      </a:extLst>
+                    </a:blip>
+                    <a:srcRect/>
+                    <a:stretch>
+                      <a:fillRect/>
+                    </a:stretch>
+                  </pic:blipFill>
+                  <pic:spPr bwMode="auto">
+                    <a:xfrm>
+                      <a:off x="0" y="0"/>
+                      <a:ext cx="5486400" cy="4819650"/>
+                    </a:xfrm>
+                    <a:prstGeom prst="rect">
+                      <a:avLst/>
+                    </a:prstGeom>
+                    <a:noFill/>
+                    <a:ln>
+                      <a:noFill/>
+                    </a:ln>
+                  </pic:spPr>
+                </pic:pic>
+              </a:graphicData>
+            </a:graphic>
+          </wp:inline>
+        </w:drawing>
+      </w:r>
+      <w:r>
+        <w:t xml:space="preserve"> </w:t>
+      </w:r>
+    </w:p>
+    <w:p>
+      <w:pPr>
+        <w:pStyle w:val="ListParagraph"/>
+        <w:numPr>
+          <w:ilvl w:val="1"/>
+          <w:numId w:val="28"/>
+        </w:numPr>
+      </w:pPr>
+      <w:r>
+        <w:t xml:space="preserve">Finalement, il ne vous reste plus qu’à faire la commande </w:t>
+      </w:r>
+      <w:r>
+        <w:rPr>
+          <w:i/>
+        </w:rPr>
+        <w:t>git commit</w:t>
+      </w:r>
+      <w:r>
+        <w:rPr>
+          <w:i/>
+        </w:rPr>
+        <w:t xml:space="preserve"> –m « mettre un message significatif pour ce commit. »  </w:t>
+      </w:r>
+      <w:r>
+        <w:t xml:space="preserve">pour terminer l’initialisation. Le commit étant ainsi créé, le pointeur </w:t>
+      </w:r>
+      <w:proofErr w:type="spellStart"/>
+      <w:r>
+        <w:rPr>
+          <w:i/>
+        </w:rPr>
+        <w:t>head</w:t>
+      </w:r>
+      <w:proofErr w:type="spellEnd"/>
+      <w:r>
+        <w:rPr>
+          <w:i/>
+        </w:rPr>
+        <w:t xml:space="preserve"> </w:t>
+      </w:r>
+      <w:r>
+        <w:t>se positionne sur ce commit, formant ainsi le point de départ de votre branche principale.</w:t>
+      </w:r>
+    </w:p>
+    <w:p>
+      <w:pPr>
+        <w:pStyle w:val="ListParagraph"/>
+        <w:ind w:left="1440"/>
+      </w:pPr>
+    </w:p>
+    <w:p>
+      <w:pPr>
+        <w:pStyle w:val="ListParagraph"/>
+        <w:ind w:left="1440"/>
+      </w:pPr>
+      <w:r>
+        <w:rPr>
+          <w:noProof/>
+          <w:lang w:eastAsia="fr-CA"/>
+        </w:rPr>
+        <w:drawing>
+          <wp:inline distT="0" distB="0" distL="0" distR="0">
+            <wp:extent cx="5486400" cy="3028950"/>
+            <wp:effectExtent l="0" t="0" r="0" b="0"/>
+            <wp:docPr id="49" name="Picture 49" descr="E:\AEC Programmeur-analyste\GitDossier\images\gitbash4.png"/>
+            <wp:cNvGraphicFramePr>
+              <a:graphicFrameLocks xmlns:a="http://schemas.openxmlformats.org/drawingml/2006/main" noChangeAspect="1"/>
+            </wp:cNvGraphicFramePr>
+            <a:graphic xmlns:a="http://schemas.openxmlformats.org/drawingml/2006/main">
+              <a:graphicData uri="http://schemas.openxmlformats.org/drawingml/2006/picture">
+                <pic:pic xmlns:pic="http://schemas.openxmlformats.org/drawingml/2006/picture">
+                  <pic:nvPicPr>
+                    <pic:cNvPr id="0" name="Picture 5" descr="E:\AEC Programmeur-analyste\GitDossier\images\gitbash4.png"/>
+                    <pic:cNvPicPr>
+                      <a:picLocks noChangeAspect="1" noChangeArrowheads="1"/>
+                    </pic:cNvPicPr>
+                  </pic:nvPicPr>
+                  <pic:blipFill>
+                    <a:blip r:embed="rId23">
+                      <a:extLst>
+                        <a:ext uri="{28A0092B-C50C-407E-A947-70E740481C1C}">
+                          <a14:useLocalDpi xmlns:a14="http://schemas.microsoft.com/office/drawing/2010/main" val="0"/>
+                        </a:ext>
+                      </a:extLst>
+                    </a:blip>
+                    <a:srcRect/>
+                    <a:stretch>
+                      <a:fillRect/>
+                    </a:stretch>
+                  </pic:blipFill>
+                  <pic:spPr bwMode="auto">
+                    <a:xfrm>
+                      <a:off x="0" y="0"/>
+                      <a:ext cx="5486400" cy="3028950"/>
+                    </a:xfrm>
+                    <a:prstGeom prst="rect">
+                      <a:avLst/>
+                    </a:prstGeom>
+                    <a:noFill/>
+                    <a:ln>
+                      <a:noFill/>
+                    </a:ln>
+                  </pic:spPr>
+                </pic:pic>
+              </a:graphicData>
+            </a:graphic>
+          </wp:inline>
+        </w:drawing>
+      </w:r>
+    </w:p>
+    <w:p>
+      <w:pPr>
+        <w:pStyle w:val="ListParagraph"/>
+        <w:numPr>
+          <w:ilvl w:val="1"/>
+          <w:numId w:val="28"/>
+        </w:numPr>
+      </w:pPr>
+      <w:r>
+        <w:t>Voilà, l’initialisation d’un projet git local est terminée.</w:t>
+      </w:r>
+    </w:p>
+    <w:p/>
     <w:p>
       <w:r>
         <w:tab/>
@@ -7550,7 +7989,7 @@
                     </pic:cNvPicPr>
                   </pic:nvPicPr>
                   <pic:blipFill>
-                    <a:blip r:embed="rId19">
+                    <a:blip r:embed="rId24">
                       <a:extLst>
                         <a:ext uri="{28A0092B-C50C-407E-A947-70E740481C1C}">
                           <a14:useLocalDpi xmlns:a14="http://schemas.microsoft.com/office/drawing/2010/main" val="0"/>
@@ -7604,7 +8043,7 @@
                     </pic:cNvPicPr>
                   </pic:nvPicPr>
                   <pic:blipFill>
-                    <a:blip r:embed="rId20">
+                    <a:blip r:embed="rId25">
                       <a:extLst>
                         <a:ext uri="{28A0092B-C50C-407E-A947-70E740481C1C}">
                           <a14:useLocalDpi xmlns:a14="http://schemas.microsoft.com/office/drawing/2010/main" val="0"/>
@@ -7658,7 +8097,7 @@
                     </pic:cNvPicPr>
                   </pic:nvPicPr>
                   <pic:blipFill>
-                    <a:blip r:embed="rId21">
+                    <a:blip r:embed="rId26">
                       <a:extLst>
                         <a:ext uri="{28A0092B-C50C-407E-A947-70E740481C1C}">
                           <a14:useLocalDpi xmlns:a14="http://schemas.microsoft.com/office/drawing/2010/main" val="0"/>
@@ -7691,7 +8130,7 @@
       </w:r>
     </w:p>
     <w:sectPr>
-      <w:footerReference w:type="default" r:id="rId22"/>
+      <w:footerReference w:type="default" r:id="rId27"/>
       <w:pgSz w:w="12240" w:h="15840"/>
       <w:pgMar w:top="1440" w:right="1800" w:bottom="1440" w:left="1800" w:header="708" w:footer="708" w:gutter="0"/>
       <w:pgNumType w:start="0"/>
@@ -7742,7 +8181,7 @@
     <w:sdtContent>
       <w:p>
         <w:pPr>
-          <w:pStyle w:val="Pieddepage"/>
+          <w:pStyle w:val="Footer"/>
           <w:jc w:val="right"/>
         </w:pPr>
         <w:r>
@@ -7759,7 +8198,7 @@
             <w:noProof/>
             <w:lang w:val="fr-FR"/>
           </w:rPr>
-          <w:t>10</w:t>
+          <w:t>6</w:t>
         </w:r>
         <w:r>
           <w:fldChar w:fldCharType="end"/>
@@ -7769,7 +8208,7 @@
   </w:sdt>
   <w:p>
     <w:pPr>
-      <w:pStyle w:val="Pieddepage"/>
+      <w:pStyle w:val="Footer"/>
     </w:pPr>
   </w:p>
 </w:ftr>
@@ -12155,11 +12594,11 @@
     <w:qFormat/>
     <w:rsid w:val="00A95037"/>
   </w:style>
-  <w:style w:type="paragraph" w:styleId="Titre1">
+  <w:style w:type="paragraph" w:styleId="Heading1">
     <w:name w:val="heading 1"/>
     <w:basedOn w:val="Normal"/>
     <w:next w:val="Normal"/>
-    <w:link w:val="Titre1Car"/>
+    <w:link w:val="Heading1Char"/>
     <w:uiPriority w:val="9"/>
     <w:qFormat/>
     <w:rsid w:val="00A95037"/>
@@ -12176,11 +12615,11 @@
       <w:szCs w:val="36"/>
     </w:rPr>
   </w:style>
-  <w:style w:type="paragraph" w:styleId="Titre2">
+  <w:style w:type="paragraph" w:styleId="Heading2">
     <w:name w:val="heading 2"/>
     <w:basedOn w:val="Normal"/>
     <w:next w:val="Normal"/>
-    <w:link w:val="Titre2Car"/>
+    <w:link w:val="Heading2Char"/>
     <w:uiPriority w:val="9"/>
     <w:unhideWhenUsed/>
     <w:qFormat/>
@@ -12198,11 +12637,11 @@
       <w:szCs w:val="32"/>
     </w:rPr>
   </w:style>
-  <w:style w:type="paragraph" w:styleId="Titre3">
+  <w:style w:type="paragraph" w:styleId="Heading3">
     <w:name w:val="heading 3"/>
     <w:basedOn w:val="Normal"/>
     <w:next w:val="Normal"/>
-    <w:link w:val="Titre3Car"/>
+    <w:link w:val="Heading3Char"/>
     <w:uiPriority w:val="9"/>
     <w:unhideWhenUsed/>
     <w:qFormat/>
@@ -12220,11 +12659,11 @@
       <w:szCs w:val="28"/>
     </w:rPr>
   </w:style>
-  <w:style w:type="paragraph" w:styleId="Titre4">
+  <w:style w:type="paragraph" w:styleId="Heading4">
     <w:name w:val="heading 4"/>
     <w:basedOn w:val="Normal"/>
     <w:next w:val="Normal"/>
-    <w:link w:val="Titre4Car"/>
+    <w:link w:val="Heading4Char"/>
     <w:uiPriority w:val="9"/>
     <w:unhideWhenUsed/>
     <w:qFormat/>
@@ -12242,11 +12681,11 @@
       <w:szCs w:val="24"/>
     </w:rPr>
   </w:style>
-  <w:style w:type="paragraph" w:styleId="Titre5">
+  <w:style w:type="paragraph" w:styleId="Heading5">
     <w:name w:val="heading 5"/>
     <w:basedOn w:val="Normal"/>
     <w:next w:val="Normal"/>
-    <w:link w:val="Titre5Car"/>
+    <w:link w:val="Heading5Char"/>
     <w:uiPriority w:val="9"/>
     <w:semiHidden/>
     <w:unhideWhenUsed/>
@@ -12264,11 +12703,11 @@
       <w:color w:val="2E74B5" w:themeColor="accent1" w:themeShade="BF"/>
     </w:rPr>
   </w:style>
-  <w:style w:type="paragraph" w:styleId="Titre6">
+  <w:style w:type="paragraph" w:styleId="Heading6">
     <w:name w:val="heading 6"/>
     <w:basedOn w:val="Normal"/>
     <w:next w:val="Normal"/>
-    <w:link w:val="Titre6Car"/>
+    <w:link w:val="Heading6Char"/>
     <w:uiPriority w:val="9"/>
     <w:semiHidden/>
     <w:unhideWhenUsed/>
@@ -12288,11 +12727,11 @@
       <w:color w:val="1F4E79" w:themeColor="accent1" w:themeShade="80"/>
     </w:rPr>
   </w:style>
-  <w:style w:type="paragraph" w:styleId="Titre7">
+  <w:style w:type="paragraph" w:styleId="Heading7">
     <w:name w:val="heading 7"/>
     <w:basedOn w:val="Normal"/>
     <w:next w:val="Normal"/>
-    <w:link w:val="Titre7Car"/>
+    <w:link w:val="Heading7Char"/>
     <w:uiPriority w:val="9"/>
     <w:semiHidden/>
     <w:unhideWhenUsed/>
@@ -12311,11 +12750,11 @@
       <w:color w:val="1F4E79" w:themeColor="accent1" w:themeShade="80"/>
     </w:rPr>
   </w:style>
-  <w:style w:type="paragraph" w:styleId="Titre8">
+  <w:style w:type="paragraph" w:styleId="Heading8">
     <w:name w:val="heading 8"/>
     <w:basedOn w:val="Normal"/>
     <w:next w:val="Normal"/>
-    <w:link w:val="Titre8Car"/>
+    <w:link w:val="Heading8Char"/>
     <w:uiPriority w:val="9"/>
     <w:semiHidden/>
     <w:unhideWhenUsed/>
@@ -12336,11 +12775,11 @@
       <w:color w:val="1F4E79" w:themeColor="accent1" w:themeShade="80"/>
     </w:rPr>
   </w:style>
-  <w:style w:type="paragraph" w:styleId="Titre9">
+  <w:style w:type="paragraph" w:styleId="Heading9">
     <w:name w:val="heading 9"/>
     <w:basedOn w:val="Normal"/>
     <w:next w:val="Normal"/>
-    <w:link w:val="Titre9Car"/>
+    <w:link w:val="Heading9Char"/>
     <w:uiPriority w:val="9"/>
     <w:semiHidden/>
     <w:unhideWhenUsed/>
@@ -12359,13 +12798,13 @@
       <w:color w:val="1F4E79" w:themeColor="accent1" w:themeShade="80"/>
     </w:rPr>
   </w:style>
-  <w:style w:type="character" w:default="1" w:styleId="Policepardfaut">
+  <w:style w:type="character" w:default="1" w:styleId="DefaultParagraphFont">
     <w:name w:val="Default Paragraph Font"/>
     <w:uiPriority w:val="1"/>
     <w:semiHidden/>
     <w:unhideWhenUsed/>
   </w:style>
-  <w:style w:type="table" w:default="1" w:styleId="TableauNormal">
+  <w:style w:type="table" w:default="1" w:styleId="TableNormal">
     <w:name w:val="Normal Table"/>
     <w:uiPriority w:val="99"/>
     <w:semiHidden/>
@@ -12380,16 +12819,16 @@
       </w:tblCellMar>
     </w:tblPr>
   </w:style>
-  <w:style w:type="numbering" w:default="1" w:styleId="Aucuneliste">
+  <w:style w:type="numbering" w:default="1" w:styleId="NoList">
     <w:name w:val="No List"/>
     <w:uiPriority w:val="99"/>
     <w:semiHidden/>
     <w:unhideWhenUsed/>
   </w:style>
-  <w:style w:type="character" w:customStyle="1" w:styleId="Titre1Car">
-    <w:name w:val="Titre 1 Car"/>
-    <w:basedOn w:val="Policepardfaut"/>
-    <w:link w:val="Titre1"/>
+  <w:style w:type="character" w:customStyle="1" w:styleId="Heading1Char">
+    <w:name w:val="Heading 1 Char"/>
+    <w:basedOn w:val="DefaultParagraphFont"/>
+    <w:link w:val="Heading1"/>
     <w:uiPriority w:val="9"/>
     <w:rsid w:val="00A95037"/>
     <w:rPr>
@@ -12417,7 +12856,7 @@
       </w:tblCellMar>
     </w:tblPr>
   </w:style>
-  <w:style w:type="paragraph" w:styleId="Paragraphedeliste">
+  <w:style w:type="paragraph" w:styleId="ListParagraph">
     <w:name w:val="List Paragraph"/>
     <w:basedOn w:val="Normal"/>
     <w:uiPriority w:val="34"/>
@@ -12428,9 +12867,9 @@
       <w:contextualSpacing/>
     </w:pPr>
   </w:style>
-  <w:style w:type="character" w:styleId="lev">
+  <w:style w:type="character" w:styleId="Strong">
     <w:name w:val="Strong"/>
-    <w:basedOn w:val="Policepardfaut"/>
+    <w:basedOn w:val="DefaultParagraphFont"/>
     <w:uiPriority w:val="22"/>
     <w:qFormat/>
     <w:rsid w:val="00A95037"/>
@@ -12439,9 +12878,9 @@
       <w:bCs/>
     </w:rPr>
   </w:style>
-  <w:style w:type="character" w:styleId="Lienhypertexte">
+  <w:style w:type="character" w:styleId="Hyperlink">
     <w:name w:val="Hyperlink"/>
-    <w:basedOn w:val="Policepardfaut"/>
+    <w:basedOn w:val="DefaultParagraphFont"/>
     <w:uiPriority w:val="99"/>
     <w:unhideWhenUsed/>
     <w:rsid w:val="00287C04"/>
@@ -12468,13 +12907,13 @@
   </w:style>
   <w:style w:type="character" w:customStyle="1" w:styleId="bb-bold">
     <w:name w:val="bb-bold"/>
-    <w:basedOn w:val="Policepardfaut"/>
+    <w:basedOn w:val="DefaultParagraphFont"/>
     <w:rsid w:val="00E578CE"/>
   </w:style>
-  <w:style w:type="character" w:customStyle="1" w:styleId="Titre2Car">
-    <w:name w:val="Titre 2 Car"/>
-    <w:basedOn w:val="Policepardfaut"/>
-    <w:link w:val="Titre2"/>
+  <w:style w:type="character" w:customStyle="1" w:styleId="Heading2Char">
+    <w:name w:val="Heading 2 Char"/>
+    <w:basedOn w:val="DefaultParagraphFont"/>
+    <w:link w:val="Heading2"/>
     <w:uiPriority w:val="9"/>
     <w:rsid w:val="00A95037"/>
     <w:rPr>
@@ -12484,10 +12923,10 @@
       <w:szCs w:val="32"/>
     </w:rPr>
   </w:style>
-  <w:style w:type="character" w:customStyle="1" w:styleId="Titre3Car">
-    <w:name w:val="Titre 3 Car"/>
-    <w:basedOn w:val="Policepardfaut"/>
-    <w:link w:val="Titre3"/>
+  <w:style w:type="character" w:customStyle="1" w:styleId="Heading3Char">
+    <w:name w:val="Heading 3 Char"/>
+    <w:basedOn w:val="DefaultParagraphFont"/>
+    <w:link w:val="Heading3"/>
     <w:uiPriority w:val="9"/>
     <w:rsid w:val="00A95037"/>
     <w:rPr>
@@ -12497,10 +12936,10 @@
       <w:szCs w:val="28"/>
     </w:rPr>
   </w:style>
-  <w:style w:type="character" w:customStyle="1" w:styleId="Titre4Car">
-    <w:name w:val="Titre 4 Car"/>
-    <w:basedOn w:val="Policepardfaut"/>
-    <w:link w:val="Titre4"/>
+  <w:style w:type="character" w:customStyle="1" w:styleId="Heading4Char">
+    <w:name w:val="Heading 4 Char"/>
+    <w:basedOn w:val="DefaultParagraphFont"/>
+    <w:link w:val="Heading4"/>
     <w:uiPriority w:val="9"/>
     <w:rsid w:val="00A95037"/>
     <w:rPr>
@@ -12510,10 +12949,10 @@
       <w:szCs w:val="24"/>
     </w:rPr>
   </w:style>
-  <w:style w:type="character" w:customStyle="1" w:styleId="Titre5Car">
-    <w:name w:val="Titre 5 Car"/>
-    <w:basedOn w:val="Policepardfaut"/>
-    <w:link w:val="Titre5"/>
+  <w:style w:type="character" w:customStyle="1" w:styleId="Heading5Char">
+    <w:name w:val="Heading 5 Char"/>
+    <w:basedOn w:val="DefaultParagraphFont"/>
+    <w:link w:val="Heading5"/>
     <w:uiPriority w:val="9"/>
     <w:semiHidden/>
     <w:rsid w:val="00A95037"/>
@@ -12523,10 +12962,10 @@
       <w:color w:val="2E74B5" w:themeColor="accent1" w:themeShade="BF"/>
     </w:rPr>
   </w:style>
-  <w:style w:type="character" w:customStyle="1" w:styleId="Titre6Car">
-    <w:name w:val="Titre 6 Car"/>
-    <w:basedOn w:val="Policepardfaut"/>
-    <w:link w:val="Titre6"/>
+  <w:style w:type="character" w:customStyle="1" w:styleId="Heading6Char">
+    <w:name w:val="Heading 6 Char"/>
+    <w:basedOn w:val="DefaultParagraphFont"/>
+    <w:link w:val="Heading6"/>
     <w:uiPriority w:val="9"/>
     <w:semiHidden/>
     <w:rsid w:val="00A95037"/>
@@ -12538,10 +12977,10 @@
       <w:color w:val="1F4E79" w:themeColor="accent1" w:themeShade="80"/>
     </w:rPr>
   </w:style>
-  <w:style w:type="character" w:customStyle="1" w:styleId="Titre7Car">
-    <w:name w:val="Titre 7 Car"/>
-    <w:basedOn w:val="Policepardfaut"/>
-    <w:link w:val="Titre7"/>
+  <w:style w:type="character" w:customStyle="1" w:styleId="Heading7Char">
+    <w:name w:val="Heading 7 Char"/>
+    <w:basedOn w:val="DefaultParagraphFont"/>
+    <w:link w:val="Heading7"/>
     <w:uiPriority w:val="9"/>
     <w:semiHidden/>
     <w:rsid w:val="00A95037"/>
@@ -12552,10 +12991,10 @@
       <w:color w:val="1F4E79" w:themeColor="accent1" w:themeShade="80"/>
     </w:rPr>
   </w:style>
-  <w:style w:type="character" w:customStyle="1" w:styleId="Titre8Car">
-    <w:name w:val="Titre 8 Car"/>
-    <w:basedOn w:val="Policepardfaut"/>
-    <w:link w:val="Titre8"/>
+  <w:style w:type="character" w:customStyle="1" w:styleId="Heading8Char">
+    <w:name w:val="Heading 8 Char"/>
+    <w:basedOn w:val="DefaultParagraphFont"/>
+    <w:link w:val="Heading8"/>
     <w:uiPriority w:val="9"/>
     <w:semiHidden/>
     <w:rsid w:val="00A95037"/>
@@ -12568,10 +13007,10 @@
       <w:color w:val="1F4E79" w:themeColor="accent1" w:themeShade="80"/>
     </w:rPr>
   </w:style>
-  <w:style w:type="character" w:customStyle="1" w:styleId="Titre9Car">
-    <w:name w:val="Titre 9 Car"/>
-    <w:basedOn w:val="Policepardfaut"/>
-    <w:link w:val="Titre9"/>
+  <w:style w:type="character" w:customStyle="1" w:styleId="Heading9Char">
+    <w:name w:val="Heading 9 Char"/>
+    <w:basedOn w:val="DefaultParagraphFont"/>
+    <w:link w:val="Heading9"/>
     <w:uiPriority w:val="9"/>
     <w:semiHidden/>
     <w:rsid w:val="00A95037"/>
@@ -12582,7 +13021,7 @@
       <w:color w:val="1F4E79" w:themeColor="accent1" w:themeShade="80"/>
     </w:rPr>
   </w:style>
-  <w:style w:type="paragraph" w:styleId="Lgende">
+  <w:style w:type="paragraph" w:styleId="Caption">
     <w:name w:val="caption"/>
     <w:basedOn w:val="Normal"/>
     <w:next w:val="Normal"/>
@@ -12601,11 +13040,11 @@
       <w:color w:val="44546A" w:themeColor="text2"/>
     </w:rPr>
   </w:style>
-  <w:style w:type="paragraph" w:styleId="Titre">
+  <w:style w:type="paragraph" w:styleId="Title">
     <w:name w:val="Title"/>
     <w:basedOn w:val="Normal"/>
     <w:next w:val="Normal"/>
-    <w:link w:val="TitreCar"/>
+    <w:link w:val="TitleChar"/>
     <w:uiPriority w:val="10"/>
     <w:qFormat/>
     <w:rsid w:val="00A95037"/>
@@ -12622,10 +13061,10 @@
       <w:szCs w:val="72"/>
     </w:rPr>
   </w:style>
-  <w:style w:type="character" w:customStyle="1" w:styleId="TitreCar">
-    <w:name w:val="Titre Car"/>
-    <w:basedOn w:val="Policepardfaut"/>
-    <w:link w:val="Titre"/>
+  <w:style w:type="character" w:customStyle="1" w:styleId="TitleChar">
+    <w:name w:val="Title Char"/>
+    <w:basedOn w:val="DefaultParagraphFont"/>
+    <w:link w:val="Title"/>
     <w:uiPriority w:val="10"/>
     <w:rsid w:val="00A95037"/>
     <w:rPr>
@@ -12637,11 +13076,11 @@
       <w:szCs w:val="72"/>
     </w:rPr>
   </w:style>
-  <w:style w:type="paragraph" w:styleId="Sous-titre">
+  <w:style w:type="paragraph" w:styleId="Subtitle">
     <w:name w:val="Subtitle"/>
     <w:basedOn w:val="Normal"/>
     <w:next w:val="Normal"/>
-    <w:link w:val="Sous-titreCar"/>
+    <w:link w:val="SubtitleChar"/>
     <w:uiPriority w:val="11"/>
     <w:qFormat/>
     <w:rsid w:val="00A95037"/>
@@ -12658,10 +13097,10 @@
       <w:szCs w:val="28"/>
     </w:rPr>
   </w:style>
-  <w:style w:type="character" w:customStyle="1" w:styleId="Sous-titreCar">
-    <w:name w:val="Sous-titre Car"/>
-    <w:basedOn w:val="Policepardfaut"/>
-    <w:link w:val="Sous-titre"/>
+  <w:style w:type="character" w:customStyle="1" w:styleId="SubtitleChar">
+    <w:name w:val="Subtitle Char"/>
+    <w:basedOn w:val="DefaultParagraphFont"/>
+    <w:link w:val="Subtitle"/>
     <w:uiPriority w:val="11"/>
     <w:rsid w:val="00A95037"/>
     <w:rPr>
@@ -12671,9 +13110,9 @@
       <w:szCs w:val="28"/>
     </w:rPr>
   </w:style>
-  <w:style w:type="character" w:styleId="Accentuation">
+  <w:style w:type="character" w:styleId="Emphasis">
     <w:name w:val="Emphasis"/>
-    <w:basedOn w:val="Policepardfaut"/>
+    <w:basedOn w:val="DefaultParagraphFont"/>
     <w:uiPriority w:val="20"/>
     <w:qFormat/>
     <w:rsid w:val="00A95037"/>
@@ -12682,9 +13121,9 @@
       <w:iCs/>
     </w:rPr>
   </w:style>
-  <w:style w:type="paragraph" w:styleId="Sansinterligne">
+  <w:style w:type="paragraph" w:styleId="NoSpacing">
     <w:name w:val="No Spacing"/>
-    <w:link w:val="SansinterligneCar"/>
+    <w:link w:val="NoSpacingChar"/>
     <w:uiPriority w:val="1"/>
     <w:qFormat/>
     <w:rsid w:val="00A95037"/>
@@ -12692,11 +13131,11 @@
       <w:spacing w:after="0" w:line="240" w:lineRule="auto"/>
     </w:pPr>
   </w:style>
-  <w:style w:type="paragraph" w:styleId="Citation">
+  <w:style w:type="paragraph" w:styleId="Quote">
     <w:name w:val="Quote"/>
     <w:basedOn w:val="Normal"/>
     <w:next w:val="Normal"/>
-    <w:link w:val="CitationCar"/>
+    <w:link w:val="QuoteChar"/>
     <w:uiPriority w:val="29"/>
     <w:qFormat/>
     <w:rsid w:val="00A95037"/>
@@ -12710,10 +13149,10 @@
       <w:szCs w:val="24"/>
     </w:rPr>
   </w:style>
-  <w:style w:type="character" w:customStyle="1" w:styleId="CitationCar">
-    <w:name w:val="Citation Car"/>
-    <w:basedOn w:val="Policepardfaut"/>
-    <w:link w:val="Citation"/>
+  <w:style w:type="character" w:customStyle="1" w:styleId="QuoteChar">
+    <w:name w:val="Quote Char"/>
+    <w:basedOn w:val="DefaultParagraphFont"/>
+    <w:link w:val="Quote"/>
     <w:uiPriority w:val="29"/>
     <w:rsid w:val="00A95037"/>
     <w:rPr>
@@ -12722,11 +13161,11 @@
       <w:szCs w:val="24"/>
     </w:rPr>
   </w:style>
-  <w:style w:type="paragraph" w:styleId="Citationintense">
+  <w:style w:type="paragraph" w:styleId="IntenseQuote">
     <w:name w:val="Intense Quote"/>
     <w:basedOn w:val="Normal"/>
     <w:next w:val="Normal"/>
-    <w:link w:val="CitationintenseCar"/>
+    <w:link w:val="IntenseQuoteChar"/>
     <w:uiPriority w:val="30"/>
     <w:qFormat/>
     <w:rsid w:val="00A95037"/>
@@ -12743,10 +13182,10 @@
       <w:szCs w:val="32"/>
     </w:rPr>
   </w:style>
-  <w:style w:type="character" w:customStyle="1" w:styleId="CitationintenseCar">
-    <w:name w:val="Citation intense Car"/>
-    <w:basedOn w:val="Policepardfaut"/>
-    <w:link w:val="Citationintense"/>
+  <w:style w:type="character" w:customStyle="1" w:styleId="IntenseQuoteChar">
+    <w:name w:val="Intense Quote Char"/>
+    <w:basedOn w:val="DefaultParagraphFont"/>
+    <w:link w:val="IntenseQuote"/>
     <w:uiPriority w:val="30"/>
     <w:rsid w:val="00A95037"/>
     <w:rPr>
@@ -12757,9 +13196,9 @@
       <w:szCs w:val="32"/>
     </w:rPr>
   </w:style>
-  <w:style w:type="character" w:styleId="Emphaseple">
+  <w:style w:type="character" w:styleId="SubtleEmphasis">
     <w:name w:val="Subtle Emphasis"/>
-    <w:basedOn w:val="Policepardfaut"/>
+    <w:basedOn w:val="DefaultParagraphFont"/>
     <w:uiPriority w:val="19"/>
     <w:qFormat/>
     <w:rsid w:val="00A95037"/>
@@ -12769,9 +13208,9 @@
       <w:color w:val="595959" w:themeColor="text1" w:themeTint="A6"/>
     </w:rPr>
   </w:style>
-  <w:style w:type="character" w:styleId="Emphaseintense">
+  <w:style w:type="character" w:styleId="IntenseEmphasis">
     <w:name w:val="Intense Emphasis"/>
-    <w:basedOn w:val="Policepardfaut"/>
+    <w:basedOn w:val="DefaultParagraphFont"/>
     <w:uiPriority w:val="21"/>
     <w:qFormat/>
     <w:rsid w:val="00A95037"/>
@@ -12782,9 +13221,9 @@
       <w:iCs/>
     </w:rPr>
   </w:style>
-  <w:style w:type="character" w:styleId="Rfrenceple">
+  <w:style w:type="character" w:styleId="SubtleReference">
     <w:name w:val="Subtle Reference"/>
-    <w:basedOn w:val="Policepardfaut"/>
+    <w:basedOn w:val="DefaultParagraphFont"/>
     <w:uiPriority w:val="31"/>
     <w:qFormat/>
     <w:rsid w:val="00A95037"/>
@@ -12795,9 +13234,9 @@
       <w:bdr w:val="none" w:sz="0" w:space="0" w:color="auto"/>
     </w:rPr>
   </w:style>
-  <w:style w:type="character" w:styleId="Rfrenceintense">
+  <w:style w:type="character" w:styleId="IntenseReference">
     <w:name w:val="Intense Reference"/>
-    <w:basedOn w:val="Policepardfaut"/>
+    <w:basedOn w:val="DefaultParagraphFont"/>
     <w:uiPriority w:val="32"/>
     <w:qFormat/>
     <w:rsid w:val="00A95037"/>
@@ -12809,9 +13248,9 @@
       <w:u w:val="single"/>
     </w:rPr>
   </w:style>
-  <w:style w:type="character" w:styleId="Titredulivre">
+  <w:style w:type="character" w:styleId="BookTitle">
     <w:name w:val="Book Title"/>
-    <w:basedOn w:val="Policepardfaut"/>
+    <w:basedOn w:val="DefaultParagraphFont"/>
     <w:uiPriority w:val="33"/>
     <w:qFormat/>
     <w:rsid w:val="00A95037"/>
@@ -12822,9 +13261,9 @@
       <w:spacing w:val="10"/>
     </w:rPr>
   </w:style>
-  <w:style w:type="paragraph" w:styleId="En-ttedetabledesmatires">
+  <w:style w:type="paragraph" w:styleId="TOCHeading">
     <w:name w:val="TOC Heading"/>
-    <w:basedOn w:val="Titre1"/>
+    <w:basedOn w:val="Heading1"/>
     <w:next w:val="Normal"/>
     <w:uiPriority w:val="39"/>
     <w:unhideWhenUsed/>
@@ -12834,7 +13273,7 @@
       <w:outlineLvl w:val="9"/>
     </w:pPr>
   </w:style>
-  <w:style w:type="paragraph" w:styleId="TM1">
+  <w:style w:type="paragraph" w:styleId="TOC1">
     <w:name w:val="toc 1"/>
     <w:basedOn w:val="Normal"/>
     <w:next w:val="Normal"/>
@@ -12846,7 +13285,7 @@
       <w:spacing w:after="100"/>
     </w:pPr>
   </w:style>
-  <w:style w:type="paragraph" w:styleId="TM2">
+  <w:style w:type="paragraph" w:styleId="TOC2">
     <w:name w:val="toc 2"/>
     <w:basedOn w:val="Normal"/>
     <w:next w:val="Normal"/>
@@ -12859,7 +13298,7 @@
       <w:ind w:left="220"/>
     </w:pPr>
   </w:style>
-  <w:style w:type="paragraph" w:styleId="TM3">
+  <w:style w:type="paragraph" w:styleId="TOC3">
     <w:name w:val="toc 3"/>
     <w:basedOn w:val="Normal"/>
     <w:next w:val="Normal"/>
@@ -12875,10 +13314,10 @@
       <w:ind w:firstLine="284"/>
     </w:pPr>
   </w:style>
-  <w:style w:type="paragraph" w:styleId="En-tte">
+  <w:style w:type="paragraph" w:styleId="Header">
     <w:name w:val="header"/>
     <w:basedOn w:val="Normal"/>
-    <w:link w:val="En-tteCar"/>
+    <w:link w:val="HeaderChar"/>
     <w:uiPriority w:val="99"/>
     <w:unhideWhenUsed/>
     <w:rsid w:val="00CE51D0"/>
@@ -12890,17 +13329,17 @@
       <w:spacing w:after="0" w:line="240" w:lineRule="auto"/>
     </w:pPr>
   </w:style>
-  <w:style w:type="character" w:customStyle="1" w:styleId="En-tteCar">
-    <w:name w:val="En-tête Car"/>
-    <w:basedOn w:val="Policepardfaut"/>
-    <w:link w:val="En-tte"/>
+  <w:style w:type="character" w:customStyle="1" w:styleId="HeaderChar">
+    <w:name w:val="Header Char"/>
+    <w:basedOn w:val="DefaultParagraphFont"/>
+    <w:link w:val="Header"/>
     <w:uiPriority w:val="99"/>
     <w:rsid w:val="00CE51D0"/>
   </w:style>
-  <w:style w:type="paragraph" w:styleId="Pieddepage">
+  <w:style w:type="paragraph" w:styleId="Footer">
     <w:name w:val="footer"/>
     <w:basedOn w:val="Normal"/>
-    <w:link w:val="PieddepageCar"/>
+    <w:link w:val="FooterChar"/>
     <w:uiPriority w:val="99"/>
     <w:unhideWhenUsed/>
     <w:rsid w:val="00CE51D0"/>
@@ -12912,24 +13351,24 @@
       <w:spacing w:after="0" w:line="240" w:lineRule="auto"/>
     </w:pPr>
   </w:style>
-  <w:style w:type="character" w:customStyle="1" w:styleId="PieddepageCar">
-    <w:name w:val="Pied de page Car"/>
-    <w:basedOn w:val="Policepardfaut"/>
-    <w:link w:val="Pieddepage"/>
+  <w:style w:type="character" w:customStyle="1" w:styleId="FooterChar">
+    <w:name w:val="Footer Char"/>
+    <w:basedOn w:val="DefaultParagraphFont"/>
+    <w:link w:val="Footer"/>
     <w:uiPriority w:val="99"/>
     <w:rsid w:val="00CE51D0"/>
   </w:style>
-  <w:style w:type="character" w:customStyle="1" w:styleId="SansinterligneCar">
-    <w:name w:val="Sans interligne Car"/>
-    <w:basedOn w:val="Policepardfaut"/>
-    <w:link w:val="Sansinterligne"/>
+  <w:style w:type="character" w:customStyle="1" w:styleId="NoSpacingChar">
+    <w:name w:val="No Spacing Char"/>
+    <w:basedOn w:val="DefaultParagraphFont"/>
+    <w:link w:val="NoSpacing"/>
     <w:uiPriority w:val="1"/>
     <w:rsid w:val="00CE51D0"/>
   </w:style>
-  <w:style w:type="paragraph" w:styleId="Textedebulles">
+  <w:style w:type="paragraph" w:styleId="BalloonText">
     <w:name w:val="Balloon Text"/>
     <w:basedOn w:val="Normal"/>
-    <w:link w:val="TextedebullesCar"/>
+    <w:link w:val="BalloonTextChar"/>
     <w:uiPriority w:val="99"/>
     <w:semiHidden/>
     <w:unhideWhenUsed/>
@@ -12943,10 +13382,10 @@
       <w:szCs w:val="18"/>
     </w:rPr>
   </w:style>
-  <w:style w:type="character" w:customStyle="1" w:styleId="TextedebullesCar">
-    <w:name w:val="Texte de bulles Car"/>
-    <w:basedOn w:val="Policepardfaut"/>
-    <w:link w:val="Textedebulles"/>
+  <w:style w:type="character" w:customStyle="1" w:styleId="BalloonTextChar">
+    <w:name w:val="Balloon Text Char"/>
+    <w:basedOn w:val="DefaultParagraphFont"/>
+    <w:link w:val="BalloonText"/>
     <w:uiPriority w:val="99"/>
     <w:semiHidden/>
     <w:rsid w:val="004409CD"/>
@@ -12958,12 +13397,12 @@
   </w:style>
   <w:style w:type="character" w:customStyle="1" w:styleId="apple-converted-space">
     <w:name w:val="apple-converted-space"/>
-    <w:basedOn w:val="Policepardfaut"/>
+    <w:basedOn w:val="DefaultParagraphFont"/>
     <w:rsid w:val="008447A6"/>
   </w:style>
   <w:style w:type="character" w:customStyle="1" w:styleId="win-icon">
     <w:name w:val="win-icon"/>
-    <w:basedOn w:val="Policepardfaut"/>
+    <w:basedOn w:val="DefaultParagraphFont"/>
     <w:rsid w:val="00683A05"/>
   </w:style>
   <w:style w:type="paragraph" w:customStyle="1" w:styleId="section-title">
@@ -12996,17 +13435,17 @@
   </w:style>
   <w:style w:type="character" w:customStyle="1" w:styleId="text-base">
     <w:name w:val="text-base"/>
-    <w:basedOn w:val="Policepardfaut"/>
+    <w:basedOn w:val="DefaultParagraphFont"/>
     <w:rsid w:val="00683A05"/>
   </w:style>
   <w:style w:type="character" w:customStyle="1" w:styleId="sbody-userinput">
     <w:name w:val="sbody-userinput"/>
-    <w:basedOn w:val="Policepardfaut"/>
+    <w:basedOn w:val="DefaultParagraphFont"/>
     <w:rsid w:val="00683A05"/>
   </w:style>
-  <w:style w:type="character" w:styleId="VariableHTML">
+  <w:style w:type="character" w:styleId="HTMLVariable">
     <w:name w:val="HTML Variable"/>
-    <w:basedOn w:val="Policepardfaut"/>
+    <w:basedOn w:val="DefaultParagraphFont"/>
     <w:uiPriority w:val="99"/>
     <w:semiHidden/>
     <w:unhideWhenUsed/>
@@ -13018,17 +13457,17 @@
   </w:style>
   <w:style w:type="character" w:customStyle="1" w:styleId="matxl">
     <w:name w:val="matxl"/>
-    <w:basedOn w:val="Policepardfaut"/>
+    <w:basedOn w:val="DefaultParagraphFont"/>
     <w:rsid w:val="00E7656E"/>
   </w:style>
   <w:style w:type="character" w:customStyle="1" w:styleId="modern-tab-dropdown-text">
     <w:name w:val="modern-tab-dropdown-text"/>
-    <w:basedOn w:val="Policepardfaut"/>
+    <w:basedOn w:val="DefaultParagraphFont"/>
     <w:rsid w:val="00E7656E"/>
   </w:style>
   <w:style w:type="character" w:customStyle="1" w:styleId="modern-tab-dropdown-image">
     <w:name w:val="modern-tab-dropdown-image"/>
-    <w:basedOn w:val="Policepardfaut"/>
+    <w:basedOn w:val="DefaultParagraphFont"/>
     <w:rsid w:val="00E7656E"/>
   </w:style>
   <w:style w:type="paragraph" w:customStyle="1" w:styleId="para">
@@ -13047,27 +13486,27 @@
   </w:style>
   <w:style w:type="character" w:customStyle="1" w:styleId="ui">
     <w:name w:val="ui"/>
-    <w:basedOn w:val="Policepardfaut"/>
+    <w:basedOn w:val="DefaultParagraphFont"/>
     <w:rsid w:val="00E7656E"/>
   </w:style>
   <w:style w:type="character" w:customStyle="1" w:styleId="userinput">
     <w:name w:val="userinput"/>
-    <w:basedOn w:val="Policepardfaut"/>
+    <w:basedOn w:val="DefaultParagraphFont"/>
     <w:rsid w:val="00E7656E"/>
   </w:style>
   <w:style w:type="character" w:customStyle="1" w:styleId="linkimagecontainer">
     <w:name w:val="link_image_container"/>
-    <w:basedOn w:val="Policepardfaut"/>
+    <w:basedOn w:val="DefaultParagraphFont"/>
     <w:rsid w:val="00E7656E"/>
   </w:style>
   <w:style w:type="character" w:customStyle="1" w:styleId="linktextcontainer">
     <w:name w:val="link_text_container"/>
-    <w:basedOn w:val="Policepardfaut"/>
+    <w:basedOn w:val="DefaultParagraphFont"/>
     <w:rsid w:val="00E7656E"/>
   </w:style>
   <w:style w:type="character" w:customStyle="1" w:styleId="phrase">
     <w:name w:val="phrase"/>
-    <w:basedOn w:val="Policepardfaut"/>
+    <w:basedOn w:val="DefaultParagraphFont"/>
     <w:rsid w:val="00E7656E"/>
   </w:style>
   <w:style w:type="paragraph" w:customStyle="1" w:styleId="Default">
@@ -13088,12 +13527,12 @@
   </w:style>
   <w:style w:type="character" w:customStyle="1" w:styleId="og">
     <w:name w:val="og"/>
-    <w:basedOn w:val="Policepardfaut"/>
+    <w:basedOn w:val="DefaultParagraphFont"/>
     <w:rsid w:val="0032491E"/>
   </w:style>
-  <w:style w:type="character" w:styleId="Lienhypertextesuivivisit">
+  <w:style w:type="character" w:styleId="FollowedHyperlink">
     <w:name w:val="FollowedHyperlink"/>
-    <w:basedOn w:val="Policepardfaut"/>
+    <w:basedOn w:val="DefaultParagraphFont"/>
     <w:uiPriority w:val="99"/>
     <w:semiHidden/>
     <w:unhideWhenUsed/>
@@ -13117,10 +13556,10 @@
       <w:lang w:eastAsia="fr-CA"/>
     </w:rPr>
   </w:style>
-  <w:style w:type="paragraph" w:styleId="PrformatHTML">
+  <w:style w:type="paragraph" w:styleId="HTMLPreformatted">
     <w:name w:val="HTML Preformatted"/>
     <w:basedOn w:val="Normal"/>
-    <w:link w:val="PrformatHTMLCar"/>
+    <w:link w:val="HTMLPreformattedChar"/>
     <w:uiPriority w:val="99"/>
     <w:semiHidden/>
     <w:unhideWhenUsed/>
@@ -13153,10 +13592,10 @@
       <w:lang w:eastAsia="fr-CA"/>
     </w:rPr>
   </w:style>
-  <w:style w:type="character" w:customStyle="1" w:styleId="PrformatHTMLCar">
-    <w:name w:val="Préformaté HTML Car"/>
-    <w:basedOn w:val="Policepardfaut"/>
-    <w:link w:val="PrformatHTML"/>
+  <w:style w:type="character" w:customStyle="1" w:styleId="HTMLPreformattedChar">
+    <w:name w:val="HTML Preformatted Char"/>
+    <w:basedOn w:val="DefaultParagraphFont"/>
+    <w:link w:val="HTMLPreformatted"/>
     <w:uiPriority w:val="99"/>
     <w:semiHidden/>
     <w:rsid w:val="00134E92"/>
@@ -13455,7 +13894,7 @@
 </file>
 
 <file path=customXml/itemProps2.xml><?xml version="1.0" encoding="utf-8"?>
-<ds:datastoreItem xmlns:ds="http://schemas.openxmlformats.org/officeDocument/2006/customXml" ds:itemID="{2B565F25-7B83-4DD6-9750-0F3BF1B4FFF6}">
+<ds:datastoreItem xmlns:ds="http://schemas.openxmlformats.org/officeDocument/2006/customXml" ds:itemID="{0177C5F3-F0AF-4C26-A2F5-75A70B013763}">
   <ds:schemaRefs>
     <ds:schemaRef ds:uri="http://schemas.openxmlformats.org/officeDocument/2006/bibliography"/>
   </ds:schemaRefs>

</xml_diff>